<commit_message>
Group_Doku geändert + Pers. Abgabe
</commit_message>
<xml_diff>
--- a/GameProg_Doku_Gruppe.docx
+++ b/GameProg_Doku_Gruppe.docx
@@ -359,8 +359,6 @@
           <w:lang w:val="en-US"/>
         </w:rPr>
       </w:pPr>
-      <w:bookmarkStart w:id="0" w:name="_GoBack"/>
-      <w:bookmarkEnd w:id="0"/>
     </w:p>
     <w:p>
       <w:pPr>
@@ -2111,7 +2109,341 @@
           <w:rFonts w:ascii="Arial" w:hAnsi="Arial" w:cs="Arial"/>
           <w:lang w:val="en-US"/>
         </w:rPr>
-        <w:t xml:space="preserve">The world consists of different kind of blocks: </w:t>
+        <w:t>The world consists of different kind of blocks</w:t>
+      </w:r>
+      <w:r>
+        <w:rPr>
+          <w:rFonts w:ascii="Arial" w:hAnsi="Arial" w:cs="Arial"/>
+          <w:lang w:val="en-US"/>
+        </w:rPr>
+        <w:t xml:space="preserve"> with different characteristics.</w:t>
+      </w:r>
+      <w:r>
+        <w:rPr>
+          <w:rFonts w:ascii="Arial" w:hAnsi="Arial" w:cs="Arial"/>
+          <w:lang w:val="en-US"/>
+        </w:rPr>
+        <w:t xml:space="preserve"> </w:t>
+      </w:r>
+    </w:p>
+    <w:p>
+      <w:pPr>
+        <w:rPr>
+          <w:rFonts w:ascii="Arial" w:hAnsi="Arial" w:cs="Arial"/>
+          <w:lang w:val="en-US"/>
+        </w:rPr>
+      </w:pPr>
+      <w:r>
+        <w:rPr>
+          <w:rFonts w:ascii="Arial" w:hAnsi="Arial" w:cs="Arial"/>
+          <w:lang w:val="en-US"/>
+        </w:rPr>
+        <w:t>The world switches between day and night after a specific time. During the night a specific number of zombie’s spawns randomly at different locations. These zombie´s will run towards the avatar and try to catch him.</w:t>
+      </w:r>
+    </w:p>
+    <w:p>
+      <w:pPr>
+        <w:rPr>
+          <w:rFonts w:ascii="Arial" w:hAnsi="Arial" w:cs="Arial"/>
+          <w:lang w:val="en-US"/>
+        </w:rPr>
+      </w:pPr>
+      <w:r>
+        <w:rPr>
+          <w:rFonts w:ascii="Arial" w:hAnsi="Arial" w:cs="Arial"/>
+          <w:lang w:val="en-US"/>
+        </w:rPr>
+        <w:t xml:space="preserve">The avatar has an inventory which can hold up to 32 different items. These items stack individually. The first 8 items are always shown on the screen and can be used with specific keys, to see the complete inventory the player must press a button. The player can switch these items within the inventory to place them into the always visible slots. </w:t>
+      </w:r>
+    </w:p>
+    <w:p>
+      <w:pPr>
+        <w:rPr>
+          <w:rFonts w:ascii="Arial" w:hAnsi="Arial" w:cs="Arial"/>
+          <w:lang w:val="en-US"/>
+        </w:rPr>
+      </w:pPr>
+    </w:p>
+    <w:p>
+      <w:pPr>
+        <w:rPr>
+          <w:rFonts w:ascii="Arial" w:hAnsi="Arial" w:cs="Arial"/>
+          <w:b/>
+          <w:sz w:val="24"/>
+          <w:lang w:val="en-US"/>
+        </w:rPr>
+      </w:pPr>
+      <w:r>
+        <w:rPr>
+          <w:rFonts w:ascii="Arial" w:hAnsi="Arial" w:cs="Arial"/>
+          <w:b/>
+          <w:sz w:val="24"/>
+          <w:lang w:val="en-US"/>
+        </w:rPr>
+        <w:t xml:space="preserve">Sounds </w:t>
+      </w:r>
+    </w:p>
+    <w:p>
+      <w:pPr>
+        <w:rPr>
+          <w:rFonts w:ascii="Arial" w:hAnsi="Arial" w:cs="Arial"/>
+          <w:lang w:val="en-US"/>
+        </w:rPr>
+      </w:pPr>
+      <w:r>
+        <w:rPr>
+          <w:rFonts w:ascii="Arial" w:hAnsi="Arial" w:cs="Arial"/>
+          <w:lang w:val="en-US"/>
+        </w:rPr>
+        <w:t xml:space="preserve">There are different sounds for all actions that can occur. We also have a sound running during the title screen (start of the game). </w:t>
+      </w:r>
+    </w:p>
+    <w:p>
+      <w:pPr>
+        <w:rPr>
+          <w:rFonts w:ascii="Arial" w:hAnsi="Arial" w:cs="Arial"/>
+          <w:b/>
+          <w:sz w:val="24"/>
+          <w:lang w:val="en-US"/>
+        </w:rPr>
+      </w:pPr>
+    </w:p>
+    <w:p>
+      <w:pPr>
+        <w:rPr>
+          <w:rFonts w:ascii="Arial" w:hAnsi="Arial" w:cs="Arial"/>
+          <w:b/>
+          <w:sz w:val="24"/>
+          <w:lang w:val="en-US"/>
+        </w:rPr>
+      </w:pPr>
+      <w:r>
+        <w:rPr>
+          <w:rFonts w:ascii="Arial" w:hAnsi="Arial" w:cs="Arial"/>
+          <w:b/>
+          <w:sz w:val="24"/>
+          <w:lang w:val="en-US"/>
+        </w:rPr>
+        <w:t>Physical engine</w:t>
+      </w:r>
+    </w:p>
+    <w:p>
+      <w:pPr>
+        <w:rPr>
+          <w:rFonts w:ascii="Arial" w:hAnsi="Arial" w:cs="Arial"/>
+          <w:lang w:val="en-US"/>
+        </w:rPr>
+      </w:pPr>
+      <w:r>
+        <w:rPr>
+          <w:rFonts w:ascii="Arial" w:hAnsi="Arial" w:cs="Arial"/>
+          <w:lang w:val="en-US"/>
+        </w:rPr>
+        <w:t xml:space="preserve">The game has an inbuild gravity. The avatar and the non-player-characters will fall </w:t>
+      </w:r>
+      <w:r>
+        <w:rPr>
+          <w:rFonts w:ascii="Arial" w:hAnsi="Arial" w:cs="Arial"/>
+          <w:lang w:val="en-US"/>
+        </w:rPr>
+        <w:t>through</w:t>
+      </w:r>
+      <w:r>
+        <w:rPr>
+          <w:rFonts w:ascii="Arial" w:hAnsi="Arial" w:cs="Arial"/>
+          <w:lang w:val="en-US"/>
+        </w:rPr>
+        <w:t xml:space="preserve"> air and water blocks (</w:t>
+      </w:r>
+      <w:r>
+        <w:rPr>
+          <w:rFonts w:ascii="Arial" w:hAnsi="Arial" w:cs="Arial"/>
+          <w:lang w:val="en-US"/>
+        </w:rPr>
+        <w:t xml:space="preserve">at the same speed -&gt; no swimming). They also both have a hitbox and a specified amount of health points (the avatar has 100 and the zombies 1). </w:t>
+      </w:r>
+      <w:r>
+        <w:rPr>
+          <w:rFonts w:ascii="Arial" w:hAnsi="Arial" w:cs="Arial"/>
+          <w:lang w:val="en-US"/>
+        </w:rPr>
+        <w:t>The blocks</w:t>
+      </w:r>
+      <w:r>
+        <w:rPr>
+          <w:rFonts w:ascii="Arial" w:hAnsi="Arial" w:cs="Arial"/>
+          <w:lang w:val="en-US"/>
+        </w:rPr>
+        <w:t xml:space="preserve"> </w:t>
+      </w:r>
+      <w:r>
+        <w:rPr>
+          <w:rFonts w:ascii="Arial" w:hAnsi="Arial" w:cs="Arial"/>
+          <w:lang w:val="en-US"/>
+        </w:rPr>
+        <w:t xml:space="preserve">don’t fall under this, they can be placed </w:t>
+      </w:r>
+      <w:r>
+        <w:rPr>
+          <w:rFonts w:ascii="Arial" w:hAnsi="Arial" w:cs="Arial"/>
+          <w:lang w:val="en-US"/>
+        </w:rPr>
+        <w:t xml:space="preserve">everywhere, if there was an air block before. The placement can also only take place within a specific radius outgoing from the position of the avatar.  </w:t>
+      </w:r>
+      <w:r>
+        <w:rPr>
+          <w:rFonts w:ascii="Arial" w:hAnsi="Arial" w:cs="Arial"/>
+          <w:lang w:val="en-US"/>
+        </w:rPr>
+        <w:t xml:space="preserve"> </w:t>
+      </w:r>
+      <w:r>
+        <w:rPr>
+          <w:rFonts w:ascii="Arial" w:hAnsi="Arial" w:cs="Arial"/>
+          <w:lang w:val="en-US"/>
+        </w:rPr>
+        <w:t xml:space="preserve"> </w:t>
+      </w:r>
+    </w:p>
+    <w:p>
+      <w:pPr>
+        <w:rPr>
+          <w:rFonts w:ascii="Arial" w:hAnsi="Arial" w:cs="Arial"/>
+          <w:lang w:val="en-US"/>
+        </w:rPr>
+      </w:pPr>
+    </w:p>
+    <w:p>
+      <w:pPr>
+        <w:rPr>
+          <w:rFonts w:ascii="Arial" w:hAnsi="Arial" w:cs="Arial"/>
+          <w:b/>
+          <w:sz w:val="24"/>
+          <w:lang w:val="en-US"/>
+        </w:rPr>
+      </w:pPr>
+      <w:bookmarkStart w:id="0" w:name="_GoBack"/>
+      <w:bookmarkEnd w:id="0"/>
+    </w:p>
+    <w:p>
+      <w:pPr>
+        <w:rPr>
+          <w:rFonts w:ascii="Arial" w:hAnsi="Arial" w:cs="Arial"/>
+          <w:lang w:val="en-US"/>
+        </w:rPr>
+      </w:pPr>
+    </w:p>
+    <w:p>
+      <w:pPr>
+        <w:rPr>
+          <w:rFonts w:ascii="Arial" w:hAnsi="Arial" w:cs="Arial"/>
+          <w:lang w:val="en-US"/>
+        </w:rPr>
+      </w:pPr>
+    </w:p>
+    <w:p>
+      <w:pPr>
+        <w:rPr>
+          <w:rFonts w:ascii="Arial" w:hAnsi="Arial" w:cs="Arial"/>
+          <w:lang w:val="en-US"/>
+        </w:rPr>
+      </w:pPr>
+    </w:p>
+    <w:p>
+      <w:pPr>
+        <w:rPr>
+          <w:rFonts w:ascii="Arial" w:hAnsi="Arial" w:cs="Arial"/>
+          <w:lang w:val="en-US"/>
+        </w:rPr>
+      </w:pPr>
+    </w:p>
+    <w:p>
+      <w:pPr>
+        <w:pStyle w:val="Listenabsatz"/>
+        <w:numPr>
+          <w:ilvl w:val="0"/>
+          <w:numId w:val="2"/>
+        </w:numPr>
+        <w:rPr>
+          <w:rFonts w:ascii="Arial" w:hAnsi="Arial" w:cs="Arial"/>
+          <w:b/>
+          <w:sz w:val="28"/>
+          <w:lang w:val="en-US"/>
+        </w:rPr>
+      </w:pPr>
+      <w:r>
+        <w:rPr>
+          <w:rFonts w:ascii="Arial" w:hAnsi="Arial" w:cs="Arial"/>
+          <w:b/>
+          <w:sz w:val="28"/>
+          <w:lang w:val="en-US"/>
+        </w:rPr>
+        <w:lastRenderedPageBreak/>
+        <w:t>User interface – how is the game played</w:t>
+      </w:r>
+    </w:p>
+    <w:p>
+      <w:pPr>
+        <w:rPr>
+          <w:rFonts w:ascii="Arial" w:hAnsi="Arial" w:cs="Arial"/>
+          <w:lang w:val="en-US"/>
+        </w:rPr>
+      </w:pPr>
+    </w:p>
+    <w:p>
+      <w:pPr>
+        <w:rPr>
+          <w:rFonts w:ascii="Arial" w:hAnsi="Arial" w:cs="Arial"/>
+          <w:lang w:val="en-US"/>
+        </w:rPr>
+      </w:pPr>
+      <w:r>
+        <w:rPr>
+          <w:rFonts w:ascii="Arial" w:hAnsi="Arial" w:cs="Arial"/>
+          <w:lang w:val="en-US"/>
+        </w:rPr>
+        <w:t xml:space="preserve">The player can move completely free through the world. There is no “specific” goal. The main objective for the player is to be creative and survive during the night </w:t>
+      </w:r>
+      <w:r>
+        <w:rPr>
+          <w:rFonts w:ascii="Arial" w:hAnsi="Arial" w:cs="Arial"/>
+          <w:lang w:val="en-US"/>
+        </w:rPr>
+        <w:t>phases</w:t>
+      </w:r>
+      <w:r>
+        <w:rPr>
+          <w:rFonts w:ascii="Arial" w:hAnsi="Arial" w:cs="Arial"/>
+          <w:lang w:val="en-US"/>
+        </w:rPr>
+        <w:t xml:space="preserve"> of the game. </w:t>
+      </w:r>
+    </w:p>
+    <w:p>
+      <w:pPr>
+        <w:rPr>
+          <w:rFonts w:ascii="Arial" w:hAnsi="Arial" w:cs="Arial"/>
+          <w:lang w:val="en-US"/>
+        </w:rPr>
+      </w:pPr>
+    </w:p>
+    <w:p>
+      <w:pPr>
+        <w:rPr>
+          <w:rFonts w:ascii="Arial" w:hAnsi="Arial" w:cs="Arial"/>
+          <w:b/>
+          <w:sz w:val="24"/>
+          <w:lang w:val="en-US"/>
+        </w:rPr>
+      </w:pPr>
+      <w:r>
+        <w:rPr>
+          <w:rFonts w:ascii="Arial" w:hAnsi="Arial" w:cs="Arial"/>
+          <w:b/>
+          <w:sz w:val="24"/>
+          <w:lang w:val="en-US"/>
+        </w:rPr>
+        <w:t>Controls</w:t>
       </w:r>
     </w:p>
     <w:p>
@@ -2123,22 +2455,19 @@
         </w:numPr>
         <w:rPr>
           <w:rFonts w:ascii="Arial" w:hAnsi="Arial" w:cs="Arial"/>
-          <w:sz w:val="24"/>
-          <w:lang w:val="en-US"/>
-        </w:rPr>
-      </w:pPr>
-      <w:r>
-        <w:rPr>
-          <w:rFonts w:ascii="Arial" w:hAnsi="Arial" w:cs="Arial"/>
-          <w:iCs/>
-          <w:lang w:val="en-US"/>
-        </w:rPr>
-        <w:t xml:space="preserve">air </w:t>
-      </w:r>
-      <w:r>
-        <w:rPr>
-          <w:rFonts w:ascii="Arial" w:hAnsi="Arial" w:cs="Arial"/>
-          <w:iCs/>
+          <w:lang w:val="en-US"/>
+        </w:rPr>
+      </w:pPr>
+      <w:r>
+        <w:rPr>
+          <w:rFonts w:ascii="Arial" w:hAnsi="Arial" w:cs="Arial"/>
+          <w:lang w:val="en-US"/>
+        </w:rPr>
+        <w:t>“a” -&gt; move left</w:t>
+      </w:r>
+      <w:r>
+        <w:rPr>
+          <w:rFonts w:ascii="Arial" w:hAnsi="Arial" w:cs="Arial"/>
           <w:lang w:val="en-US"/>
         </w:rPr>
         <w:tab/>
@@ -2146,19 +2475,10 @@
       <w:r>
         <w:rPr>
           <w:rFonts w:ascii="Arial" w:hAnsi="Arial" w:cs="Arial"/>
-          <w:iCs/>
           <w:lang w:val="en-US"/>
         </w:rPr>
         <w:tab/>
-      </w:r>
-      <w:r>
-        <w:rPr>
-          <w:rFonts w:ascii="Arial" w:hAnsi="Arial" w:cs="Arial"/>
-          <w:iCs/>
-          <w:lang w:val="en-US"/>
-        </w:rPr>
-        <w:tab/>
-        <w:t>- gold ore</w:t>
+        <w:t>- “esc” -&gt; open menu</w:t>
       </w:r>
     </w:p>
     <w:p>
@@ -2170,26 +2490,37 @@
         </w:numPr>
         <w:rPr>
           <w:rFonts w:ascii="Arial" w:hAnsi="Arial" w:cs="Arial"/>
-          <w:sz w:val="24"/>
-          <w:lang w:val="en-US"/>
-        </w:rPr>
-      </w:pPr>
-      <w:r>
-        <w:rPr>
-          <w:rFonts w:ascii="Arial" w:hAnsi="Arial" w:cs="Arial"/>
-          <w:iCs/>
-          <w:lang w:val="en-US"/>
-        </w:rPr>
-        <w:t xml:space="preserve">dirt                       </w:t>
-      </w:r>
-      <w:r>
-        <w:rPr>
-          <w:rFonts w:ascii="Arial" w:hAnsi="Arial" w:cs="Arial"/>
-          <w:iCs/>
+          <w:lang w:val="en-US"/>
+        </w:rPr>
+      </w:pPr>
+      <w:r>
+        <w:rPr>
+          <w:rFonts w:ascii="Arial" w:hAnsi="Arial" w:cs="Arial"/>
+          <w:lang w:val="en-US"/>
+        </w:rPr>
+        <w:t xml:space="preserve">“d” -&gt; move </w:t>
+      </w:r>
+      <w:r>
+        <w:rPr>
+          <w:rFonts w:ascii="Arial" w:hAnsi="Arial" w:cs="Arial"/>
+          <w:lang w:val="en-US"/>
+        </w:rPr>
+        <w:t>right</w:t>
+      </w:r>
+      <w:r>
+        <w:rPr>
+          <w:rFonts w:ascii="Arial" w:hAnsi="Arial" w:cs="Arial"/>
           <w:lang w:val="en-US"/>
         </w:rPr>
         <w:tab/>
-        <w:t>- diamonds</w:t>
+      </w:r>
+      <w:r>
+        <w:rPr>
+          <w:rFonts w:ascii="Arial" w:hAnsi="Arial" w:cs="Arial"/>
+          <w:lang w:val="en-US"/>
+        </w:rPr>
+        <w:tab/>
+        <w:t>- “1” to “8” -&gt; use inventory items</w:t>
       </w:r>
     </w:p>
     <w:p>
@@ -2201,38 +2532,40 @@
         </w:numPr>
         <w:rPr>
           <w:rFonts w:ascii="Arial" w:hAnsi="Arial" w:cs="Arial"/>
-          <w:sz w:val="24"/>
-          <w:lang w:val="en-US"/>
-        </w:rPr>
-      </w:pPr>
-      <w:r>
-        <w:rPr>
-          <w:rFonts w:ascii="Arial" w:hAnsi="Arial" w:cs="Arial"/>
-          <w:iCs/>
-          <w:lang w:val="en-US"/>
-        </w:rPr>
-        <w:t>stone</w:t>
-      </w:r>
-      <w:r>
-        <w:rPr>
-          <w:rFonts w:ascii="Arial" w:hAnsi="Arial" w:cs="Arial"/>
-          <w:iCs/>
-          <w:lang w:val="en-US"/>
-        </w:rPr>
-        <w:t>s</w:t>
-      </w:r>
-      <w:r>
-        <w:rPr>
-          <w:rFonts w:ascii="Arial" w:hAnsi="Arial" w:cs="Arial"/>
-          <w:iCs/>
-          <w:lang w:val="en-US"/>
-        </w:rPr>
-        <w:t xml:space="preserve">        </w:t>
-      </w:r>
-      <w:r>
-        <w:rPr>
-          <w:rFonts w:ascii="Arial" w:hAnsi="Arial" w:cs="Arial"/>
-          <w:iCs/>
+          <w:lang w:val="en-US"/>
+        </w:rPr>
+      </w:pPr>
+      <w:r>
+        <w:rPr>
+          <w:rFonts w:ascii="Arial" w:hAnsi="Arial" w:cs="Arial"/>
+          <w:lang w:val="en-US"/>
+        </w:rPr>
+        <w:t>“</w:t>
+      </w:r>
+      <w:r>
+        <w:rPr>
+          <w:rFonts w:ascii="Arial" w:hAnsi="Arial" w:cs="Arial"/>
+          <w:lang w:val="en-US"/>
+        </w:rPr>
+        <w:t>space bar</w:t>
+      </w:r>
+      <w:r>
+        <w:rPr>
+          <w:rFonts w:ascii="Arial" w:hAnsi="Arial" w:cs="Arial"/>
+          <w:lang w:val="en-US"/>
+        </w:rPr>
+        <w:t>”</w:t>
+      </w:r>
+      <w:r>
+        <w:rPr>
+          <w:rFonts w:ascii="Arial" w:hAnsi="Arial" w:cs="Arial"/>
+          <w:lang w:val="en-US"/>
+        </w:rPr>
+        <w:t xml:space="preserve"> -&gt; jump</w:t>
+      </w:r>
+      <w:r>
+        <w:rPr>
+          <w:rFonts w:ascii="Arial" w:hAnsi="Arial" w:cs="Arial"/>
           <w:lang w:val="en-US"/>
         </w:rPr>
         <w:tab/>
@@ -2240,11 +2573,10 @@
       <w:r>
         <w:rPr>
           <w:rFonts w:ascii="Arial" w:hAnsi="Arial" w:cs="Arial"/>
-          <w:iCs/>
           <w:lang w:val="en-US"/>
         </w:rPr>
         <w:tab/>
-        <w:t>- leaves</w:t>
+        <w:t>- left mouse on blocks -&gt; mine</w:t>
       </w:r>
     </w:p>
     <w:p>
@@ -2256,22 +2588,33 @@
         </w:numPr>
         <w:rPr>
           <w:rFonts w:ascii="Arial" w:hAnsi="Arial" w:cs="Arial"/>
-          <w:sz w:val="24"/>
-          <w:lang w:val="en-US"/>
-        </w:rPr>
-      </w:pPr>
-      <w:r>
-        <w:rPr>
-          <w:rFonts w:ascii="Arial" w:hAnsi="Arial" w:cs="Arial"/>
-          <w:iCs/>
-          <w:lang w:val="en-US"/>
-        </w:rPr>
-        <w:t xml:space="preserve">wood         </w:t>
-      </w:r>
-      <w:r>
-        <w:rPr>
-          <w:rFonts w:ascii="Arial" w:hAnsi="Arial" w:cs="Arial"/>
-          <w:iCs/>
+          <w:lang w:val="en-US"/>
+        </w:rPr>
+      </w:pPr>
+      <w:r>
+        <w:rPr>
+          <w:rFonts w:ascii="Arial" w:hAnsi="Arial" w:cs="Arial"/>
+          <w:lang w:val="en-US"/>
+        </w:rPr>
+        <w:t xml:space="preserve">“e” </w:t>
+      </w:r>
+      <w:r>
+        <w:rPr>
+          <w:rFonts w:ascii="Arial" w:hAnsi="Arial" w:cs="Arial"/>
+          <w:lang w:val="en-US"/>
+        </w:rPr>
+        <w:t xml:space="preserve">-&gt; </w:t>
+      </w:r>
+      <w:r>
+        <w:rPr>
+          <w:rFonts w:ascii="Arial" w:hAnsi="Arial" w:cs="Arial"/>
+          <w:lang w:val="en-US"/>
+        </w:rPr>
+        <w:t>open inventory</w:t>
+      </w:r>
+      <w:r>
+        <w:rPr>
+          <w:rFonts w:ascii="Arial" w:hAnsi="Arial" w:cs="Arial"/>
           <w:lang w:val="en-US"/>
         </w:rPr>
         <w:tab/>
@@ -2279,680 +2622,16 @@
       <w:r>
         <w:rPr>
           <w:rFonts w:ascii="Arial" w:hAnsi="Arial" w:cs="Arial"/>
-          <w:iCs/>
           <w:lang w:val="en-US"/>
         </w:rPr>
         <w:tab/>
-        <w:t>- water</w:t>
-      </w:r>
-    </w:p>
-    <w:p>
-      <w:pPr>
-        <w:pStyle w:val="Listenabsatz"/>
-        <w:numPr>
-          <w:ilvl w:val="0"/>
-          <w:numId w:val="4"/>
-        </w:numPr>
-        <w:rPr>
-          <w:rFonts w:ascii="Arial" w:hAnsi="Arial" w:cs="Arial"/>
-          <w:sz w:val="24"/>
-          <w:lang w:val="en-US"/>
-        </w:rPr>
-      </w:pPr>
-      <w:r>
-        <w:rPr>
-          <w:rFonts w:ascii="Arial" w:hAnsi="Arial" w:cs="Arial"/>
-          <w:iCs/>
-          <w:lang w:val="en-US"/>
-        </w:rPr>
-        <w:t xml:space="preserve">iron-ore    </w:t>
-      </w:r>
-      <w:r>
-        <w:rPr>
-          <w:rFonts w:ascii="Arial" w:hAnsi="Arial" w:cs="Arial"/>
-          <w:iCs/>
-          <w:lang w:val="en-US"/>
-        </w:rPr>
-        <w:tab/>
-      </w:r>
-      <w:r>
-        <w:rPr>
-          <w:rFonts w:ascii="Arial" w:hAnsi="Arial" w:cs="Arial"/>
-          <w:iCs/>
-          <w:lang w:val="en-US"/>
-        </w:rPr>
-        <w:tab/>
-        <w:t>- sand</w:t>
-      </w:r>
-    </w:p>
-    <w:p>
-      <w:pPr>
-        <w:pStyle w:val="Listenabsatz"/>
-        <w:numPr>
-          <w:ilvl w:val="0"/>
-          <w:numId w:val="4"/>
-        </w:numPr>
-        <w:rPr>
-          <w:rFonts w:ascii="Arial" w:hAnsi="Arial" w:cs="Arial"/>
-          <w:sz w:val="24"/>
-          <w:lang w:val="en-US"/>
-        </w:rPr>
-      </w:pPr>
-      <w:r>
-        <w:rPr>
-          <w:rFonts w:ascii="Arial" w:hAnsi="Arial" w:cs="Arial"/>
-          <w:iCs/>
-          <w:lang w:val="en-US"/>
-        </w:rPr>
-        <w:t xml:space="preserve">copper-ore </w:t>
-      </w:r>
-      <w:r>
-        <w:rPr>
-          <w:rFonts w:ascii="Arial" w:hAnsi="Arial" w:cs="Arial"/>
-          <w:iCs/>
-          <w:lang w:val="en-US"/>
-        </w:rPr>
-        <w:tab/>
-      </w:r>
-      <w:r>
-        <w:rPr>
-          <w:rFonts w:ascii="Arial" w:hAnsi="Arial" w:cs="Arial"/>
-          <w:iCs/>
-          <w:lang w:val="en-US"/>
-        </w:rPr>
-        <w:tab/>
-        <w:t>- plants</w:t>
-      </w:r>
-    </w:p>
-    <w:p>
-      <w:pPr>
-        <w:pStyle w:val="Listenabsatz"/>
-        <w:numPr>
-          <w:ilvl w:val="0"/>
-          <w:numId w:val="4"/>
-        </w:numPr>
-        <w:rPr>
-          <w:rFonts w:ascii="Arial" w:hAnsi="Arial" w:cs="Arial"/>
-          <w:sz w:val="24"/>
-          <w:lang w:val="en-US"/>
-        </w:rPr>
-      </w:pPr>
-      <w:r>
-        <w:rPr>
-          <w:rFonts w:ascii="Arial" w:hAnsi="Arial" w:cs="Arial"/>
-          <w:iCs/>
-          <w:lang w:val="en-US"/>
-        </w:rPr>
-        <w:t xml:space="preserve">silver-ore    </w:t>
-      </w:r>
-      <w:r>
-        <w:rPr>
-          <w:rFonts w:ascii="Arial" w:hAnsi="Arial" w:cs="Arial"/>
-          <w:iCs/>
-          <w:lang w:val="en-US"/>
-        </w:rPr>
-        <w:tab/>
-      </w:r>
-      <w:r>
-        <w:rPr>
-          <w:rFonts w:ascii="Arial" w:hAnsi="Arial" w:cs="Arial"/>
-          <w:iCs/>
-          <w:lang w:val="en-US"/>
-        </w:rPr>
-        <w:tab/>
-        <w:t>- water surf</w:t>
-      </w:r>
-    </w:p>
-    <w:p>
-      <w:pPr>
-        <w:rPr>
-          <w:rFonts w:ascii="Arial" w:hAnsi="Arial" w:cs="Arial"/>
-          <w:lang w:val="en-US"/>
-        </w:rPr>
-      </w:pPr>
-      <w:r>
-        <w:rPr>
-          <w:rFonts w:ascii="Arial" w:hAnsi="Arial" w:cs="Arial"/>
-          <w:lang w:val="en-US"/>
-        </w:rPr>
-        <w:t>The world switches between day and night after a specific time. During the night a specific number of zombie’s spawns randomly at different locations. These zombie´s will run towards the avatar and try to catch him.</w:t>
-      </w:r>
-    </w:p>
-    <w:p>
-      <w:pPr>
-        <w:rPr>
-          <w:rFonts w:ascii="Arial" w:hAnsi="Arial" w:cs="Arial"/>
-          <w:lang w:val="en-US"/>
-        </w:rPr>
-      </w:pPr>
-      <w:r>
-        <w:rPr>
-          <w:rFonts w:ascii="Arial" w:hAnsi="Arial" w:cs="Arial"/>
-          <w:lang w:val="en-US"/>
-        </w:rPr>
-        <w:t xml:space="preserve">The avatar has an inventory which can hold up to 32 different items. </w:t>
-      </w:r>
-      <w:r>
-        <w:rPr>
-          <w:rFonts w:ascii="Arial" w:hAnsi="Arial" w:cs="Arial"/>
-          <w:lang w:val="en-US"/>
-        </w:rPr>
-        <w:t>These items stack individually</w:t>
-      </w:r>
-      <w:r>
-        <w:rPr>
-          <w:rFonts w:ascii="Arial" w:hAnsi="Arial" w:cs="Arial"/>
-          <w:lang w:val="en-US"/>
-        </w:rPr>
-        <w:t xml:space="preserve">. The first 8 items are always shown on the screen and can be used with specific keys, to see the complete inventory the player must press a button. The player can switch these items within the inventory to place them into the always visible slots. </w:t>
-      </w:r>
-    </w:p>
-    <w:p>
-      <w:pPr>
-        <w:rPr>
-          <w:rFonts w:ascii="Arial" w:hAnsi="Arial" w:cs="Arial"/>
-          <w:lang w:val="en-US"/>
-        </w:rPr>
-      </w:pPr>
-    </w:p>
-    <w:p>
-      <w:pPr>
-        <w:rPr>
-          <w:rFonts w:ascii="Arial" w:hAnsi="Arial" w:cs="Arial"/>
-          <w:b/>
-          <w:sz w:val="24"/>
-          <w:lang w:val="en-US"/>
-        </w:rPr>
-      </w:pPr>
-      <w:r>
-        <w:rPr>
-          <w:rFonts w:ascii="Arial" w:hAnsi="Arial" w:cs="Arial"/>
-          <w:b/>
-          <w:sz w:val="24"/>
-          <w:lang w:val="en-US"/>
-        </w:rPr>
-        <w:t>Physical engine</w:t>
-      </w:r>
-    </w:p>
-    <w:p>
-      <w:pPr>
-        <w:rPr>
-          <w:rFonts w:ascii="Arial" w:hAnsi="Arial" w:cs="Arial"/>
-          <w:lang w:val="en-US"/>
-        </w:rPr>
-      </w:pPr>
-      <w:r>
-        <w:rPr>
-          <w:rFonts w:ascii="Arial" w:hAnsi="Arial" w:cs="Arial"/>
-          <w:lang w:val="en-US"/>
-        </w:rPr>
-        <w:t xml:space="preserve">The game has an inbuild gravity. The avatar and the non-player-characters will fall </w:t>
-      </w:r>
-      <w:r>
-        <w:rPr>
-          <w:rFonts w:ascii="Arial" w:hAnsi="Arial" w:cs="Arial"/>
-          <w:lang w:val="en-US"/>
-        </w:rPr>
-        <w:t>through</w:t>
-      </w:r>
-      <w:r>
-        <w:rPr>
-          <w:rFonts w:ascii="Arial" w:hAnsi="Arial" w:cs="Arial"/>
-          <w:lang w:val="en-US"/>
-        </w:rPr>
-        <w:t xml:space="preserve"> air and water blocks (</w:t>
-      </w:r>
-      <w:r>
-        <w:rPr>
-          <w:rFonts w:ascii="Arial" w:hAnsi="Arial" w:cs="Arial"/>
-          <w:lang w:val="en-US"/>
-        </w:rPr>
-        <w:t xml:space="preserve">at the same speed -&gt; no swimming). They also both have a hitbox and a specified amount of health points (the avatar has 100 and the zombies 1). </w:t>
-      </w:r>
-      <w:r>
-        <w:rPr>
-          <w:rFonts w:ascii="Arial" w:hAnsi="Arial" w:cs="Arial"/>
-          <w:lang w:val="en-US"/>
-        </w:rPr>
-        <w:t>The blocks</w:t>
-      </w:r>
-      <w:r>
-        <w:rPr>
-          <w:rFonts w:ascii="Arial" w:hAnsi="Arial" w:cs="Arial"/>
-          <w:lang w:val="en-US"/>
-        </w:rPr>
-        <w:t xml:space="preserve"> </w:t>
-      </w:r>
-      <w:r>
-        <w:rPr>
-          <w:rFonts w:ascii="Arial" w:hAnsi="Arial" w:cs="Arial"/>
-          <w:lang w:val="en-US"/>
-        </w:rPr>
-        <w:t xml:space="preserve">don’t fall under this, they can be placed </w:t>
-      </w:r>
-      <w:r>
-        <w:rPr>
-          <w:rFonts w:ascii="Arial" w:hAnsi="Arial" w:cs="Arial"/>
-          <w:lang w:val="en-US"/>
-        </w:rPr>
-        <w:t xml:space="preserve">everywhere, if there was an air block before. The placement can also only take place within a specific radius outgoing from the position of the avatar.  </w:t>
-      </w:r>
-      <w:r>
-        <w:rPr>
-          <w:rFonts w:ascii="Arial" w:hAnsi="Arial" w:cs="Arial"/>
-          <w:lang w:val="en-US"/>
-        </w:rPr>
-        <w:t xml:space="preserve"> </w:t>
-      </w:r>
-      <w:r>
-        <w:rPr>
-          <w:rFonts w:ascii="Arial" w:hAnsi="Arial" w:cs="Arial"/>
-          <w:lang w:val="en-US"/>
-        </w:rPr>
-        <w:t xml:space="preserve"> </w:t>
-      </w:r>
-    </w:p>
-    <w:p>
-      <w:pPr>
-        <w:rPr>
-          <w:rFonts w:ascii="Arial" w:hAnsi="Arial" w:cs="Arial"/>
-          <w:lang w:val="en-US"/>
-        </w:rPr>
-      </w:pPr>
-    </w:p>
-    <w:p>
-      <w:pPr>
-        <w:rPr>
-          <w:rFonts w:ascii="Arial" w:hAnsi="Arial" w:cs="Arial"/>
-          <w:b/>
-          <w:sz w:val="24"/>
-          <w:lang w:val="en-US"/>
-        </w:rPr>
-      </w:pPr>
-    </w:p>
-    <w:p>
-      <w:pPr>
-        <w:rPr>
-          <w:rFonts w:ascii="Arial" w:hAnsi="Arial" w:cs="Arial"/>
-          <w:lang w:val="en-US"/>
-        </w:rPr>
-      </w:pPr>
-    </w:p>
-    <w:p>
-      <w:pPr>
-        <w:rPr>
-          <w:rFonts w:ascii="Arial" w:hAnsi="Arial" w:cs="Arial"/>
-          <w:lang w:val="en-US"/>
-        </w:rPr>
-      </w:pPr>
-    </w:p>
-    <w:p>
-      <w:pPr>
-        <w:rPr>
-          <w:rFonts w:ascii="Arial" w:hAnsi="Arial" w:cs="Arial"/>
-          <w:lang w:val="en-US"/>
-        </w:rPr>
-      </w:pPr>
-    </w:p>
-    <w:p>
-      <w:pPr>
-        <w:pStyle w:val="Listenabsatz"/>
-        <w:numPr>
-          <w:ilvl w:val="0"/>
-          <w:numId w:val="2"/>
-        </w:numPr>
-        <w:rPr>
-          <w:rFonts w:ascii="Arial" w:hAnsi="Arial" w:cs="Arial"/>
-          <w:b/>
-          <w:sz w:val="28"/>
-          <w:lang w:val="en-US"/>
-        </w:rPr>
-      </w:pPr>
-      <w:r>
-        <w:rPr>
-          <w:rFonts w:ascii="Arial" w:hAnsi="Arial" w:cs="Arial"/>
-          <w:b/>
-          <w:sz w:val="28"/>
-          <w:lang w:val="en-US"/>
-        </w:rPr>
-        <w:lastRenderedPageBreak/>
-        <w:t>User interface – how is the game played</w:t>
-      </w:r>
-    </w:p>
-    <w:p>
-      <w:pPr>
-        <w:rPr>
-          <w:rFonts w:ascii="Arial" w:hAnsi="Arial" w:cs="Arial"/>
-          <w:lang w:val="en-US"/>
-        </w:rPr>
-      </w:pPr>
-    </w:p>
-    <w:p>
-      <w:pPr>
-        <w:rPr>
-          <w:rFonts w:ascii="Arial" w:hAnsi="Arial" w:cs="Arial"/>
-          <w:lang w:val="en-US"/>
-        </w:rPr>
-      </w:pPr>
-      <w:r>
-        <w:rPr>
-          <w:rFonts w:ascii="Arial" w:hAnsi="Arial" w:cs="Arial"/>
-          <w:lang w:val="en-US"/>
-        </w:rPr>
-        <w:t xml:space="preserve">The player can move completely free through the world. There is no “specific” goal. The main objective for the player is to be creative and survive during the night </w:t>
-      </w:r>
-      <w:r>
-        <w:rPr>
-          <w:rFonts w:ascii="Arial" w:hAnsi="Arial" w:cs="Arial"/>
-          <w:lang w:val="en-US"/>
-        </w:rPr>
-        <w:t>phases</w:t>
-      </w:r>
-      <w:r>
-        <w:rPr>
-          <w:rFonts w:ascii="Arial" w:hAnsi="Arial" w:cs="Arial"/>
-          <w:lang w:val="en-US"/>
-        </w:rPr>
-        <w:t xml:space="preserve"> of the game. </w:t>
-      </w:r>
-    </w:p>
-    <w:p>
-      <w:pPr>
-        <w:rPr>
-          <w:rFonts w:ascii="Arial" w:hAnsi="Arial" w:cs="Arial"/>
-          <w:lang w:val="en-US"/>
-        </w:rPr>
-      </w:pPr>
-    </w:p>
-    <w:p>
-      <w:pPr>
-        <w:rPr>
-          <w:rFonts w:ascii="Arial" w:hAnsi="Arial" w:cs="Arial"/>
-          <w:b/>
-          <w:sz w:val="24"/>
-          <w:lang w:val="en-US"/>
-        </w:rPr>
-      </w:pPr>
-      <w:r>
-        <w:rPr>
-          <w:rFonts w:ascii="Arial" w:hAnsi="Arial" w:cs="Arial"/>
-          <w:b/>
-          <w:sz w:val="24"/>
-          <w:lang w:val="en-US"/>
-        </w:rPr>
-        <w:t>Controls</w:t>
-      </w:r>
-    </w:p>
-    <w:p>
-      <w:pPr>
-        <w:pStyle w:val="Listenabsatz"/>
-        <w:numPr>
-          <w:ilvl w:val="0"/>
-          <w:numId w:val="4"/>
-        </w:numPr>
-        <w:rPr>
-          <w:rFonts w:ascii="Arial" w:hAnsi="Arial" w:cs="Arial"/>
-          <w:lang w:val="en-US"/>
-        </w:rPr>
-      </w:pPr>
-      <w:r>
-        <w:rPr>
-          <w:rFonts w:ascii="Arial" w:hAnsi="Arial" w:cs="Arial"/>
-          <w:lang w:val="en-US"/>
-        </w:rPr>
-        <w:t>“a” -&gt; move left</w:t>
-      </w:r>
-      <w:r>
-        <w:rPr>
-          <w:rFonts w:ascii="Arial" w:hAnsi="Arial" w:cs="Arial"/>
-          <w:lang w:val="en-US"/>
-        </w:rPr>
-        <w:tab/>
-      </w:r>
-      <w:r>
-        <w:rPr>
-          <w:rFonts w:ascii="Arial" w:hAnsi="Arial" w:cs="Arial"/>
-          <w:lang w:val="en-US"/>
-        </w:rPr>
-        <w:tab/>
-        <w:t>- “</w:t>
-      </w:r>
-      <w:r>
-        <w:rPr>
-          <w:rFonts w:ascii="Arial" w:hAnsi="Arial" w:cs="Arial"/>
-          <w:lang w:val="en-US"/>
-        </w:rPr>
-        <w:t>esc</w:t>
-      </w:r>
-      <w:r>
-        <w:rPr>
-          <w:rFonts w:ascii="Arial" w:hAnsi="Arial" w:cs="Arial"/>
-          <w:lang w:val="en-US"/>
-        </w:rPr>
-        <w:t>”</w:t>
-      </w:r>
-      <w:r>
-        <w:rPr>
-          <w:rFonts w:ascii="Arial" w:hAnsi="Arial" w:cs="Arial"/>
-          <w:lang w:val="en-US"/>
-        </w:rPr>
-        <w:t xml:space="preserve"> -&gt; open menu</w:t>
-      </w:r>
-    </w:p>
-    <w:p>
-      <w:pPr>
-        <w:pStyle w:val="Listenabsatz"/>
-        <w:numPr>
-          <w:ilvl w:val="0"/>
-          <w:numId w:val="4"/>
-        </w:numPr>
-        <w:rPr>
-          <w:rFonts w:ascii="Arial" w:hAnsi="Arial" w:cs="Arial"/>
-          <w:lang w:val="en-US"/>
-        </w:rPr>
-      </w:pPr>
-      <w:r>
-        <w:rPr>
-          <w:rFonts w:ascii="Arial" w:hAnsi="Arial" w:cs="Arial"/>
-          <w:lang w:val="en-US"/>
-        </w:rPr>
-        <w:t xml:space="preserve">“d” -&gt; move </w:t>
-      </w:r>
-      <w:r>
-        <w:rPr>
-          <w:rFonts w:ascii="Arial" w:hAnsi="Arial" w:cs="Arial"/>
-          <w:lang w:val="en-US"/>
-        </w:rPr>
-        <w:t>right</w:t>
-      </w:r>
-      <w:r>
-        <w:rPr>
-          <w:rFonts w:ascii="Arial" w:hAnsi="Arial" w:cs="Arial"/>
-          <w:lang w:val="en-US"/>
-        </w:rPr>
-        <w:tab/>
-      </w:r>
-      <w:r>
-        <w:rPr>
-          <w:rFonts w:ascii="Arial" w:hAnsi="Arial" w:cs="Arial"/>
-          <w:lang w:val="en-US"/>
-        </w:rPr>
-        <w:tab/>
-        <w:t>- “</w:t>
-      </w:r>
-      <w:r>
-        <w:rPr>
-          <w:rFonts w:ascii="Arial" w:hAnsi="Arial" w:cs="Arial"/>
-          <w:lang w:val="en-US"/>
-        </w:rPr>
-        <w:t>1</w:t>
-      </w:r>
-      <w:r>
-        <w:rPr>
-          <w:rFonts w:ascii="Arial" w:hAnsi="Arial" w:cs="Arial"/>
-          <w:lang w:val="en-US"/>
-        </w:rPr>
-        <w:t>”</w:t>
-      </w:r>
-      <w:r>
-        <w:rPr>
-          <w:rFonts w:ascii="Arial" w:hAnsi="Arial" w:cs="Arial"/>
-          <w:lang w:val="en-US"/>
-        </w:rPr>
-        <w:t xml:space="preserve"> to </w:t>
-      </w:r>
-      <w:r>
-        <w:rPr>
-          <w:rFonts w:ascii="Arial" w:hAnsi="Arial" w:cs="Arial"/>
-          <w:lang w:val="en-US"/>
-        </w:rPr>
-        <w:t>“</w:t>
-      </w:r>
-      <w:r>
-        <w:rPr>
-          <w:rFonts w:ascii="Arial" w:hAnsi="Arial" w:cs="Arial"/>
-          <w:lang w:val="en-US"/>
-        </w:rPr>
-        <w:t>8</w:t>
-      </w:r>
-      <w:r>
-        <w:rPr>
-          <w:rFonts w:ascii="Arial" w:hAnsi="Arial" w:cs="Arial"/>
-          <w:lang w:val="en-US"/>
-        </w:rPr>
-        <w:t>”</w:t>
-      </w:r>
-      <w:r>
-        <w:rPr>
-          <w:rFonts w:ascii="Arial" w:hAnsi="Arial" w:cs="Arial"/>
-          <w:lang w:val="en-US"/>
-        </w:rPr>
-        <w:t xml:space="preserve"> -&gt; use inventory items</w:t>
-      </w:r>
-    </w:p>
-    <w:p>
-      <w:pPr>
-        <w:pStyle w:val="Listenabsatz"/>
-        <w:numPr>
-          <w:ilvl w:val="0"/>
-          <w:numId w:val="4"/>
-        </w:numPr>
-        <w:rPr>
-          <w:rFonts w:ascii="Arial" w:hAnsi="Arial" w:cs="Arial"/>
-          <w:lang w:val="en-US"/>
-        </w:rPr>
-      </w:pPr>
-      <w:r>
-        <w:rPr>
-          <w:rFonts w:ascii="Arial" w:hAnsi="Arial" w:cs="Arial"/>
-          <w:lang w:val="en-US"/>
-        </w:rPr>
-        <w:t>“</w:t>
-      </w:r>
-      <w:r>
-        <w:rPr>
-          <w:rFonts w:ascii="Arial" w:hAnsi="Arial" w:cs="Arial"/>
-          <w:lang w:val="en-US"/>
-        </w:rPr>
-        <w:t>space bar</w:t>
-      </w:r>
-      <w:r>
-        <w:rPr>
-          <w:rFonts w:ascii="Arial" w:hAnsi="Arial" w:cs="Arial"/>
-          <w:lang w:val="en-US"/>
-        </w:rPr>
-        <w:t>”</w:t>
-      </w:r>
-      <w:r>
-        <w:rPr>
-          <w:rFonts w:ascii="Arial" w:hAnsi="Arial" w:cs="Arial"/>
-          <w:lang w:val="en-US"/>
-        </w:rPr>
-        <w:t xml:space="preserve"> -&gt; jump</w:t>
-      </w:r>
-      <w:r>
-        <w:rPr>
-          <w:rFonts w:ascii="Arial" w:hAnsi="Arial" w:cs="Arial"/>
-          <w:lang w:val="en-US"/>
-        </w:rPr>
-        <w:tab/>
-      </w:r>
-      <w:r>
-        <w:rPr>
-          <w:rFonts w:ascii="Arial" w:hAnsi="Arial" w:cs="Arial"/>
-          <w:lang w:val="en-US"/>
-        </w:rPr>
-        <w:tab/>
-        <w:t xml:space="preserve">- </w:t>
-      </w:r>
-      <w:r>
-        <w:rPr>
-          <w:rFonts w:ascii="Arial" w:hAnsi="Arial" w:cs="Arial"/>
-          <w:lang w:val="en-US"/>
-        </w:rPr>
-        <w:t>left mouse on blocks -&gt; mine</w:t>
-      </w:r>
-    </w:p>
-    <w:p>
-      <w:pPr>
-        <w:pStyle w:val="Listenabsatz"/>
-        <w:numPr>
-          <w:ilvl w:val="0"/>
-          <w:numId w:val="4"/>
-        </w:numPr>
-        <w:rPr>
-          <w:rFonts w:ascii="Arial" w:hAnsi="Arial" w:cs="Arial"/>
-          <w:lang w:val="en-US"/>
-        </w:rPr>
-      </w:pPr>
-      <w:r>
-        <w:rPr>
-          <w:rFonts w:ascii="Arial" w:hAnsi="Arial" w:cs="Arial"/>
-          <w:lang w:val="en-US"/>
-        </w:rPr>
-        <w:t xml:space="preserve">“e” </w:t>
-      </w:r>
-      <w:r>
-        <w:rPr>
-          <w:rFonts w:ascii="Arial" w:hAnsi="Arial" w:cs="Arial"/>
-          <w:lang w:val="en-US"/>
-        </w:rPr>
-        <w:t xml:space="preserve">-&gt; </w:t>
-      </w:r>
-      <w:r>
-        <w:rPr>
-          <w:rFonts w:ascii="Arial" w:hAnsi="Arial" w:cs="Arial"/>
-          <w:lang w:val="en-US"/>
-        </w:rPr>
-        <w:t>open inventory</w:t>
-      </w:r>
-      <w:r>
-        <w:rPr>
-          <w:rFonts w:ascii="Arial" w:hAnsi="Arial" w:cs="Arial"/>
-          <w:lang w:val="en-US"/>
-        </w:rPr>
-        <w:tab/>
-      </w:r>
-      <w:r>
-        <w:rPr>
-          <w:rFonts w:ascii="Arial" w:hAnsi="Arial" w:cs="Arial"/>
-          <w:lang w:val="en-US"/>
-        </w:rPr>
-        <w:tab/>
-      </w:r>
-      <w:r>
-        <w:rPr>
-          <w:rFonts w:ascii="Arial" w:hAnsi="Arial" w:cs="Arial"/>
-          <w:lang w:val="en-US"/>
-        </w:rPr>
-        <w:t xml:space="preserve">- </w:t>
-      </w:r>
-      <w:r>
-        <w:rPr>
-          <w:rFonts w:ascii="Arial" w:hAnsi="Arial" w:cs="Arial"/>
-          <w:lang w:val="en-US"/>
-        </w:rPr>
-        <w:t xml:space="preserve">left mouse with a weapon -&gt; attack </w:t>
+      </w:r>
+      <w:r>
+        <w:rPr>
+          <w:rFonts w:ascii="Arial" w:hAnsi="Arial" w:cs="Arial"/>
+          <w:lang w:val="en-US"/>
+        </w:rPr>
+        <w:t xml:space="preserve">- left mouse with a weapon -&gt; attack </w:t>
       </w:r>
     </w:p>
     <w:p>
@@ -4640,7 +4319,7 @@
 </file>
 
 <file path=customXml/itemProps1.xml><?xml version="1.0" encoding="utf-8"?>
-<ds:datastoreItem xmlns:ds="http://schemas.openxmlformats.org/officeDocument/2006/customXml" ds:itemID="{97396C11-8692-4C3B-916C-9692BDADB09A}">
+<ds:datastoreItem xmlns:ds="http://schemas.openxmlformats.org/officeDocument/2006/customXml" ds:itemID="{3CC0371D-D874-4755-90D5-5431B36D5287}">
   <ds:schemaRefs>
     <ds:schemaRef ds:uri="http://schemas.openxmlformats.org/officeDocument/2006/bibliography"/>
   </ds:schemaRefs>

</xml_diff>